<commit_message>
Se tiene el cambio para matrices de 5x5
</commit_message>
<xml_diff>
--- a/Documentos/Pruebas unitarias.docx
+++ b/Documentos/Pruebas unitarias.docx
@@ -47,7 +47,7 @@
     <w:p>
       <w:pPr>
         <w:rPr>
-          <w:lang w:val="en-US"/>
+          <w:lang w:val="es-419"/>
         </w:rPr>
       </w:pPr>
       <w:r>
@@ -241,6 +241,87 @@
                     <a:xfrm>
                       <a:off x="0" y="0"/>
                       <a:ext cx="5943600" cy="2643505"/>
+                    </a:xfrm>
+                    <a:prstGeom prst="rect">
+                      <a:avLst/>
+                    </a:prstGeom>
+                  </pic:spPr>
+                </pic:pic>
+              </a:graphicData>
+            </a:graphic>
+          </wp:inline>
+        </w:drawing>
+      </w:r>
+      <w:r>
+        <w:rPr>
+          <w:lang w:val="en-US"/>
+        </w:rPr>
+        <w:lastRenderedPageBreak/>
+        <w:drawing>
+          <wp:inline distT="0" distB="0" distL="0" distR="0" wp14:anchorId="42BFF9F1" wp14:editId="77BAC005">
+            <wp:extent cx="5943600" cy="2739390"/>
+            <wp:effectExtent l="0" t="0" r="0" b="3810"/>
+            <wp:docPr id="792569332" name="Image 1"/>
+            <wp:cNvGraphicFramePr>
+              <a:graphicFrameLocks xmlns:a="http://schemas.openxmlformats.org/drawingml/2006/main" noChangeAspect="1"/>
+            </wp:cNvGraphicFramePr>
+            <a:graphic xmlns:a="http://schemas.openxmlformats.org/drawingml/2006/main">
+              <a:graphicData uri="http://schemas.openxmlformats.org/drawingml/2006/picture">
+                <pic:pic xmlns:pic="http://schemas.openxmlformats.org/drawingml/2006/picture">
+                  <pic:nvPicPr>
+                    <pic:cNvPr id="792569332" name=""/>
+                    <pic:cNvPicPr/>
+                  </pic:nvPicPr>
+                  <pic:blipFill>
+                    <a:blip r:embed="rId10"/>
+                    <a:stretch>
+                      <a:fillRect/>
+                    </a:stretch>
+                  </pic:blipFill>
+                  <pic:spPr>
+                    <a:xfrm>
+                      <a:off x="0" y="0"/>
+                      <a:ext cx="5943600" cy="2739390"/>
+                    </a:xfrm>
+                    <a:prstGeom prst="rect">
+                      <a:avLst/>
+                    </a:prstGeom>
+                  </pic:spPr>
+                </pic:pic>
+              </a:graphicData>
+            </a:graphic>
+          </wp:inline>
+        </w:drawing>
+      </w:r>
+      <w:r>
+        <w:rPr>
+          <w:lang w:val="en-US"/>
+        </w:rPr>
+        <w:drawing>
+          <wp:inline distT="0" distB="0" distL="0" distR="0" wp14:anchorId="4EDF8130" wp14:editId="31AD7E5A">
+            <wp:extent cx="5943600" cy="2739390"/>
+            <wp:effectExtent l="0" t="0" r="0" b="3810"/>
+            <wp:docPr id="1859316570" name="Image 1" descr="Une image contenant texte, capture d’écran, logiciel&#10;&#10;Description générée automatiquement"/>
+            <wp:cNvGraphicFramePr>
+              <a:graphicFrameLocks xmlns:a="http://schemas.openxmlformats.org/drawingml/2006/main" noChangeAspect="1"/>
+            </wp:cNvGraphicFramePr>
+            <a:graphic xmlns:a="http://schemas.openxmlformats.org/drawingml/2006/main">
+              <a:graphicData uri="http://schemas.openxmlformats.org/drawingml/2006/picture">
+                <pic:pic xmlns:pic="http://schemas.openxmlformats.org/drawingml/2006/picture">
+                  <pic:nvPicPr>
+                    <pic:cNvPr id="1859316570" name="Image 1" descr="Une image contenant texte, capture d’écran, logiciel&#10;&#10;Description générée automatiquement"/>
+                    <pic:cNvPicPr/>
+                  </pic:nvPicPr>
+                  <pic:blipFill>
+                    <a:blip r:embed="rId11"/>
+                    <a:stretch>
+                      <a:fillRect/>
+                    </a:stretch>
+                  </pic:blipFill>
+                  <pic:spPr>
+                    <a:xfrm>
+                      <a:off x="0" y="0"/>
+                      <a:ext cx="5943600" cy="2739390"/>
                     </a:xfrm>
                     <a:prstGeom prst="rect">
                       <a:avLst/>

</xml_diff>

<commit_message>
Se anexan las matrices 6x6
</commit_message>
<xml_diff>
--- a/Documentos/Pruebas unitarias.docx
+++ b/Documentos/Pruebas unitarias.docx
@@ -23,7 +23,7 @@
                     <pic:cNvPicPr/>
                   </pic:nvPicPr>
                   <pic:blipFill>
-                    <a:blip r:embed="rId4"/>
+                    <a:blip r:embed="rId6"/>
                     <a:stretch>
                       <a:fillRect/>
                     </a:stretch>
@@ -47,7 +47,7 @@
     <w:p>
       <w:pPr>
         <w:rPr>
-          <w:lang w:val="es-419"/>
+          <w:lang w:val="en-US"/>
         </w:rPr>
       </w:pPr>
       <w:r>
@@ -70,7 +70,7 @@
                     <pic:cNvPicPr/>
                   </pic:nvPicPr>
                   <pic:blipFill>
-                    <a:blip r:embed="rId5"/>
+                    <a:blip r:embed="rId7"/>
                     <a:stretch>
                       <a:fillRect/>
                     </a:stretch>
@@ -110,7 +110,7 @@
                     <pic:cNvPicPr/>
                   </pic:nvPicPr>
                   <pic:blipFill>
-                    <a:blip r:embed="rId6"/>
+                    <a:blip r:embed="rId8"/>
                     <a:stretch>
                       <a:fillRect/>
                     </a:stretch>
@@ -151,7 +151,7 @@
                     <pic:cNvPicPr/>
                   </pic:nvPicPr>
                   <pic:blipFill>
-                    <a:blip r:embed="rId7"/>
+                    <a:blip r:embed="rId9"/>
                     <a:stretch>
                       <a:fillRect/>
                     </a:stretch>
@@ -192,7 +192,7 @@
                     <pic:cNvPicPr/>
                   </pic:nvPicPr>
                   <pic:blipFill>
-                    <a:blip r:embed="rId8"/>
+                    <a:blip r:embed="rId10"/>
                     <a:stretch>
                       <a:fillRect/>
                     </a:stretch>
@@ -214,6 +214,7 @@
       </w:r>
       <w:r>
         <w:rPr>
+          <w:noProof/>
           <w:lang w:val="en-US"/>
         </w:rPr>
         <w:drawing>
@@ -232,7 +233,7 @@
                     <pic:cNvPicPr/>
                   </pic:nvPicPr>
                   <pic:blipFill>
-                    <a:blip r:embed="rId9"/>
+                    <a:blip r:embed="rId11"/>
                     <a:stretch>
                       <a:fillRect/>
                     </a:stretch>
@@ -254,6 +255,7 @@
       </w:r>
       <w:r>
         <w:rPr>
+          <w:noProof/>
           <w:lang w:val="en-US"/>
         </w:rPr>
         <w:lastRenderedPageBreak/>
@@ -273,7 +275,7 @@
                     <pic:cNvPicPr/>
                   </pic:nvPicPr>
                   <pic:blipFill>
-                    <a:blip r:embed="rId10"/>
+                    <a:blip r:embed="rId12"/>
                     <a:stretch>
                       <a:fillRect/>
                     </a:stretch>
@@ -295,6 +297,7 @@
       </w:r>
       <w:r>
         <w:rPr>
+          <w:noProof/>
           <w:lang w:val="en-US"/>
         </w:rPr>
         <w:drawing>
@@ -313,7 +316,7 @@
                     <pic:cNvPicPr/>
                   </pic:nvPicPr>
                   <pic:blipFill>
-                    <a:blip r:embed="rId11"/>
+                    <a:blip r:embed="rId13"/>
                     <a:stretch>
                       <a:fillRect/>
                     </a:stretch>
@@ -333,6 +336,87 @@
           </wp:inline>
         </w:drawing>
       </w:r>
+      <w:r>
+        <w:rPr>
+          <w:lang w:val="es-419"/>
+        </w:rPr>
+        <w:lastRenderedPageBreak/>
+        <w:drawing>
+          <wp:inline distT="0" distB="0" distL="0" distR="0" wp14:anchorId="6AD2D52D" wp14:editId="5D7CD141">
+            <wp:extent cx="5943600" cy="2494915"/>
+            <wp:effectExtent l="0" t="0" r="0" b="635"/>
+            <wp:docPr id="1870039341" name="Image 1" descr="Une image contenant texte, capture d’écran, Police, conception&#10;&#10;Description générée automatiquement"/>
+            <wp:cNvGraphicFramePr>
+              <a:graphicFrameLocks xmlns:a="http://schemas.openxmlformats.org/drawingml/2006/main" noChangeAspect="1"/>
+            </wp:cNvGraphicFramePr>
+            <a:graphic xmlns:a="http://schemas.openxmlformats.org/drawingml/2006/main">
+              <a:graphicData uri="http://schemas.openxmlformats.org/drawingml/2006/picture">
+                <pic:pic xmlns:pic="http://schemas.openxmlformats.org/drawingml/2006/picture">
+                  <pic:nvPicPr>
+                    <pic:cNvPr id="1870039341" name="Image 1" descr="Une image contenant texte, capture d’écran, Police, conception&#10;&#10;Description générée automatiquement"/>
+                    <pic:cNvPicPr/>
+                  </pic:nvPicPr>
+                  <pic:blipFill>
+                    <a:blip r:embed="rId14"/>
+                    <a:stretch>
+                      <a:fillRect/>
+                    </a:stretch>
+                  </pic:blipFill>
+                  <pic:spPr>
+                    <a:xfrm>
+                      <a:off x="0" y="0"/>
+                      <a:ext cx="5943600" cy="2494915"/>
+                    </a:xfrm>
+                    <a:prstGeom prst="rect">
+                      <a:avLst/>
+                    </a:prstGeom>
+                  </pic:spPr>
+                </pic:pic>
+              </a:graphicData>
+            </a:graphic>
+          </wp:inline>
+        </w:drawing>
+      </w:r>
+      <w:r>
+        <w:rPr>
+          <w:lang w:val="en-US"/>
+        </w:rPr>
+        <w:drawing>
+          <wp:inline distT="0" distB="0" distL="0" distR="0" wp14:anchorId="57A8B7CA" wp14:editId="520D3F28">
+            <wp:extent cx="5943600" cy="2752090"/>
+            <wp:effectExtent l="0" t="0" r="0" b="0"/>
+            <wp:docPr id="846911289" name="Image 1" descr="Une image contenant texte, capture d’écran, nombre, conception&#10;&#10;Description générée automatiquement"/>
+            <wp:cNvGraphicFramePr>
+              <a:graphicFrameLocks xmlns:a="http://schemas.openxmlformats.org/drawingml/2006/main" noChangeAspect="1"/>
+            </wp:cNvGraphicFramePr>
+            <a:graphic xmlns:a="http://schemas.openxmlformats.org/drawingml/2006/main">
+              <a:graphicData uri="http://schemas.openxmlformats.org/drawingml/2006/picture">
+                <pic:pic xmlns:pic="http://schemas.openxmlformats.org/drawingml/2006/picture">
+                  <pic:nvPicPr>
+                    <pic:cNvPr id="846911289" name="Image 1" descr="Une image contenant texte, capture d’écran, nombre, conception&#10;&#10;Description générée automatiquement"/>
+                    <pic:cNvPicPr/>
+                  </pic:nvPicPr>
+                  <pic:blipFill>
+                    <a:blip r:embed="rId15"/>
+                    <a:stretch>
+                      <a:fillRect/>
+                    </a:stretch>
+                  </pic:blipFill>
+                  <pic:spPr>
+                    <a:xfrm>
+                      <a:off x="0" y="0"/>
+                      <a:ext cx="5943600" cy="2752090"/>
+                    </a:xfrm>
+                    <a:prstGeom prst="rect">
+                      <a:avLst/>
+                    </a:prstGeom>
+                  </pic:spPr>
+                </pic:pic>
+              </a:graphicData>
+            </a:graphic>
+          </wp:inline>
+        </w:drawing>
+      </w:r>
     </w:p>
     <w:sectPr>
       <w:pgSz w:w="12240" w:h="15840"/>
@@ -342,6 +426,56 @@
     </w:sectPr>
   </w:body>
 </w:document>
+</file>
+
+<file path=word/endnotes.xml><?xml version="1.0" encoding="utf-8"?>
+<w:endnotes xmlns:wpc="http://schemas.microsoft.com/office/word/2010/wordprocessingCanvas" xmlns:cx="http://schemas.microsoft.com/office/drawing/2014/chartex" xmlns:cx1="http://schemas.microsoft.com/office/drawing/2015/9/8/chartex" xmlns:cx2="http://schemas.microsoft.com/office/drawing/2015/10/21/chartex" xmlns:cx3="http://schemas.microsoft.com/office/drawing/2016/5/9/chartex" xmlns:cx4="http://schemas.microsoft.com/office/drawing/2016/5/10/chartex" xmlns:cx5="http://schemas.microsoft.com/office/drawing/2016/5/11/chartex" xmlns:cx6="http://schemas.microsoft.com/office/drawing/2016/5/12/chartex" xmlns:cx7="http://schemas.microsoft.com/office/drawing/2016/5/13/chartex" xmlns:cx8="http://schemas.microsoft.com/office/drawing/2016/5/14/chartex" xmlns:mc="http://schemas.openxmlformats.org/markup-compatibility/2006" xmlns:aink="http://schemas.microsoft.com/office/drawing/2016/ink" xmlns:am3d="http://schemas.microsoft.com/office/drawing/2017/model3d" xmlns:o="urn:schemas-microsoft-com:office:office" xmlns:oel="http://schemas.microsoft.com/office/2019/extlst" xmlns:r="http://schemas.openxmlformats.org/officeDocument/2006/relationships" xmlns:m="http://schemas.openxmlformats.org/officeDocument/2006/math" xmlns:v="urn:schemas-microsoft-com:vml" xmlns:wp14="http://schemas.microsoft.com/office/word/2010/wordprocessingDrawing" xmlns:wp="http://schemas.openxmlformats.org/drawingml/2006/wordprocessingDrawing" xmlns:w10="urn:schemas-microsoft-com:office:word" xmlns:w="http://schemas.openxmlformats.org/wordprocessingml/2006/main" xmlns:w14="http://schemas.microsoft.com/office/word/2010/wordml" xmlns:w15="http://schemas.microsoft.com/office/word/2012/wordml" xmlns:w16cex="http://schemas.microsoft.com/office/word/2018/wordml/cex" xmlns:w16cid="http://schemas.microsoft.com/office/word/2016/wordml/cid" xmlns:w16="http://schemas.microsoft.com/office/word/2018/wordml" xmlns:w16sdtdh="http://schemas.microsoft.com/office/word/2020/wordml/sdtdatahash" xmlns:w16se="http://schemas.microsoft.com/office/word/2015/wordml/symex" xmlns:wpg="http://schemas.microsoft.com/office/word/2010/wordprocessingGroup" xmlns:wpi="http://schemas.microsoft.com/office/word/2010/wordprocessingInk" xmlns:wne="http://schemas.microsoft.com/office/word/2006/wordml" xmlns:wps="http://schemas.microsoft.com/office/word/2010/wordprocessingShape" mc:Ignorable="w14 w15 w16se w16cid w16 w16cex w16sdtdh wp14">
+  <w:endnote w:type="separator" w:id="-1">
+    <w:p>
+      <w:pPr>
+        <w:spacing w:line="240" w:lineRule="auto"/>
+      </w:pPr>
+      <w:r>
+        <w:separator/>
+      </w:r>
+    </w:p>
+  </w:endnote>
+  <w:endnote w:type="continuationSeparator" w:id="0">
+    <w:p>
+      <w:pPr>
+        <w:spacing w:line="240" w:lineRule="auto"/>
+      </w:pPr>
+      <w:r>
+        <w:continuationSeparator/>
+      </w:r>
+    </w:p>
+  </w:endnote>
+</w:endnotes>
+</file>
+
+<file path=word/footnotes.xml><?xml version="1.0" encoding="utf-8"?>
+<w:footnotes xmlns:wpc="http://schemas.microsoft.com/office/word/2010/wordprocessingCanvas" xmlns:cx="http://schemas.microsoft.com/office/drawing/2014/chartex" xmlns:cx1="http://schemas.microsoft.com/office/drawing/2015/9/8/chartex" xmlns:cx2="http://schemas.microsoft.com/office/drawing/2015/10/21/chartex" xmlns:cx3="http://schemas.microsoft.com/office/drawing/2016/5/9/chartex" xmlns:cx4="http://schemas.microsoft.com/office/drawing/2016/5/10/chartex" xmlns:cx5="http://schemas.microsoft.com/office/drawing/2016/5/11/chartex" xmlns:cx6="http://schemas.microsoft.com/office/drawing/2016/5/12/chartex" xmlns:cx7="http://schemas.microsoft.com/office/drawing/2016/5/13/chartex" xmlns:cx8="http://schemas.microsoft.com/office/drawing/2016/5/14/chartex" xmlns:mc="http://schemas.openxmlformats.org/markup-compatibility/2006" xmlns:aink="http://schemas.microsoft.com/office/drawing/2016/ink" xmlns:am3d="http://schemas.microsoft.com/office/drawing/2017/model3d" xmlns:o="urn:schemas-microsoft-com:office:office" xmlns:oel="http://schemas.microsoft.com/office/2019/extlst" xmlns:r="http://schemas.openxmlformats.org/officeDocument/2006/relationships" xmlns:m="http://schemas.openxmlformats.org/officeDocument/2006/math" xmlns:v="urn:schemas-microsoft-com:vml" xmlns:wp14="http://schemas.microsoft.com/office/word/2010/wordprocessingDrawing" xmlns:wp="http://schemas.openxmlformats.org/drawingml/2006/wordprocessingDrawing" xmlns:w10="urn:schemas-microsoft-com:office:word" xmlns:w="http://schemas.openxmlformats.org/wordprocessingml/2006/main" xmlns:w14="http://schemas.microsoft.com/office/word/2010/wordml" xmlns:w15="http://schemas.microsoft.com/office/word/2012/wordml" xmlns:w16cex="http://schemas.microsoft.com/office/word/2018/wordml/cex" xmlns:w16cid="http://schemas.microsoft.com/office/word/2016/wordml/cid" xmlns:w16="http://schemas.microsoft.com/office/word/2018/wordml" xmlns:w16sdtdh="http://schemas.microsoft.com/office/word/2020/wordml/sdtdatahash" xmlns:w16se="http://schemas.microsoft.com/office/word/2015/wordml/symex" xmlns:wpg="http://schemas.microsoft.com/office/word/2010/wordprocessingGroup" xmlns:wpi="http://schemas.microsoft.com/office/word/2010/wordprocessingInk" xmlns:wne="http://schemas.microsoft.com/office/word/2006/wordml" xmlns:wps="http://schemas.microsoft.com/office/word/2010/wordprocessingShape" mc:Ignorable="w14 w15 w16se w16cid w16 w16cex w16sdtdh wp14">
+  <w:footnote w:type="separator" w:id="-1">
+    <w:p>
+      <w:pPr>
+        <w:spacing w:line="240" w:lineRule="auto"/>
+      </w:pPr>
+      <w:r>
+        <w:separator/>
+      </w:r>
+    </w:p>
+  </w:footnote>
+  <w:footnote w:type="continuationSeparator" w:id="0">
+    <w:p>
+      <w:pPr>
+        <w:spacing w:line="240" w:lineRule="auto"/>
+      </w:pPr>
+      <w:r>
+        <w:continuationSeparator/>
+      </w:r>
+    </w:p>
+  </w:footnote>
+</w:footnotes>
 </file>
 
 <file path=word/styles.xml><?xml version="1.0" encoding="utf-8"?>
@@ -773,6 +907,50 @@
     <w:semiHidden/>
     <w:unhideWhenUsed/>
   </w:style>
+  <w:style w:type="paragraph" w:styleId="En-tte">
+    <w:name w:val="header"/>
+    <w:basedOn w:val="Normal"/>
+    <w:link w:val="En-tteCar"/>
+    <w:uiPriority w:val="99"/>
+    <w:unhideWhenUsed/>
+    <w:rsid w:val="007B779D"/>
+    <w:pPr>
+      <w:tabs>
+        <w:tab w:val="center" w:pos="4513"/>
+        <w:tab w:val="right" w:pos="9026"/>
+      </w:tabs>
+      <w:spacing w:line="240" w:lineRule="auto"/>
+    </w:pPr>
+  </w:style>
+  <w:style w:type="character" w:customStyle="1" w:styleId="En-tteCar">
+    <w:name w:val="En-tête Car"/>
+    <w:basedOn w:val="Policepardfaut"/>
+    <w:link w:val="En-tte"/>
+    <w:uiPriority w:val="99"/>
+    <w:rsid w:val="007B779D"/>
+  </w:style>
+  <w:style w:type="paragraph" w:styleId="Pieddepage">
+    <w:name w:val="footer"/>
+    <w:basedOn w:val="Normal"/>
+    <w:link w:val="PieddepageCar"/>
+    <w:uiPriority w:val="99"/>
+    <w:unhideWhenUsed/>
+    <w:rsid w:val="007B779D"/>
+    <w:pPr>
+      <w:tabs>
+        <w:tab w:val="center" w:pos="4513"/>
+        <w:tab w:val="right" w:pos="9026"/>
+      </w:tabs>
+      <w:spacing w:line="240" w:lineRule="auto"/>
+    </w:pPr>
+  </w:style>
+  <w:style w:type="character" w:customStyle="1" w:styleId="PieddepageCar">
+    <w:name w:val="Pied de page Car"/>
+    <w:basedOn w:val="Policepardfaut"/>
+    <w:link w:val="Pieddepage"/>
+    <w:uiPriority w:val="99"/>
+    <w:rsid w:val="007B779D"/>
+  </w:style>
 </w:styles>
 </file>
 

</xml_diff>

<commit_message>
Se terminan todos los determinantes
</commit_message>
<xml_diff>
--- a/Documentos/Pruebas unitarias.docx
+++ b/Documentos/Pruebas unitarias.docx
@@ -47,7 +47,7 @@
     <w:p>
       <w:pPr>
         <w:rPr>
-          <w:lang w:val="en-US"/>
+          <w:lang w:val="es-419"/>
         </w:rPr>
       </w:pPr>
       <w:r>
@@ -340,7 +340,6 @@
         <w:rPr>
           <w:lang w:val="es-419"/>
         </w:rPr>
-        <w:lastRenderedPageBreak/>
         <w:drawing>
           <wp:inline distT="0" distB="0" distL="0" distR="0" wp14:anchorId="6AD2D52D" wp14:editId="5D7CD141">
             <wp:extent cx="5943600" cy="2494915"/>
@@ -381,6 +380,7 @@
         <w:rPr>
           <w:lang w:val="en-US"/>
         </w:rPr>
+        <w:lastRenderedPageBreak/>
         <w:drawing>
           <wp:inline distT="0" distB="0" distL="0" distR="0" wp14:anchorId="57A8B7CA" wp14:editId="520D3F28">
             <wp:extent cx="5943600" cy="2752090"/>
@@ -406,6 +406,46 @@
                     <a:xfrm>
                       <a:off x="0" y="0"/>
                       <a:ext cx="5943600" cy="2752090"/>
+                    </a:xfrm>
+                    <a:prstGeom prst="rect">
+                      <a:avLst/>
+                    </a:prstGeom>
+                  </pic:spPr>
+                </pic:pic>
+              </a:graphicData>
+            </a:graphic>
+          </wp:inline>
+        </w:drawing>
+      </w:r>
+      <w:r>
+        <w:rPr>
+          <w:lang w:val="en-US"/>
+        </w:rPr>
+        <w:drawing>
+          <wp:inline distT="0" distB="0" distL="0" distR="0" wp14:anchorId="7982E8D9" wp14:editId="61DDC88B">
+            <wp:extent cx="5943600" cy="2680970"/>
+            <wp:effectExtent l="0" t="0" r="0" b="5080"/>
+            <wp:docPr id="27036188" name="Image 1" descr="Une image contenant texte, capture d’écran, logiciel, Police&#10;&#10;Description générée automatiquement"/>
+            <wp:cNvGraphicFramePr>
+              <a:graphicFrameLocks xmlns:a="http://schemas.openxmlformats.org/drawingml/2006/main" noChangeAspect="1"/>
+            </wp:cNvGraphicFramePr>
+            <a:graphic xmlns:a="http://schemas.openxmlformats.org/drawingml/2006/main">
+              <a:graphicData uri="http://schemas.openxmlformats.org/drawingml/2006/picture">
+                <pic:pic xmlns:pic="http://schemas.openxmlformats.org/drawingml/2006/picture">
+                  <pic:nvPicPr>
+                    <pic:cNvPr id="27036188" name="Image 1" descr="Une image contenant texte, capture d’écran, logiciel, Police&#10;&#10;Description générée automatiquement"/>
+                    <pic:cNvPicPr/>
+                  </pic:nvPicPr>
+                  <pic:blipFill>
+                    <a:blip r:embed="rId16"/>
+                    <a:stretch>
+                      <a:fillRect/>
+                    </a:stretch>
+                  </pic:blipFill>
+                  <pic:spPr>
+                    <a:xfrm>
+                      <a:off x="0" y="0"/>
+                      <a:ext cx="5943600" cy="2680970"/>
                     </a:xfrm>
                     <a:prstGeom prst="rect">
                       <a:avLst/>

</xml_diff>

<commit_message>
Se cooloca la informacion para la matriz de 4x4
</commit_message>
<xml_diff>
--- a/Documentos/Pruebas unitarias.docx
+++ b/Documentos/Pruebas unitarias.docx
@@ -338,6 +338,7 @@
       </w:r>
       <w:r>
         <w:rPr>
+          <w:noProof/>
           <w:lang w:val="es-419"/>
         </w:rPr>
         <w:drawing>
@@ -378,6 +379,7 @@
       </w:r>
       <w:r>
         <w:rPr>
+          <w:noProof/>
           <w:lang w:val="en-US"/>
         </w:rPr>
         <w:lastRenderedPageBreak/>
@@ -419,6 +421,7 @@
       </w:r>
       <w:r>
         <w:rPr>
+          <w:noProof/>
           <w:lang w:val="en-US"/>
         </w:rPr>
         <w:drawing>
@@ -446,6 +449,46 @@
                     <a:xfrm>
                       <a:off x="0" y="0"/>
                       <a:ext cx="5943600" cy="2680970"/>
+                    </a:xfrm>
+                    <a:prstGeom prst="rect">
+                      <a:avLst/>
+                    </a:prstGeom>
+                  </pic:spPr>
+                </pic:pic>
+              </a:graphicData>
+            </a:graphic>
+          </wp:inline>
+        </w:drawing>
+      </w:r>
+      <w:r>
+        <w:rPr>
+          <w:lang w:val="es-419"/>
+        </w:rPr>
+        <w:drawing>
+          <wp:inline distT="0" distB="0" distL="0" distR="0" wp14:anchorId="27D0794F" wp14:editId="18DA5772">
+            <wp:extent cx="5943600" cy="2306320"/>
+            <wp:effectExtent l="0" t="0" r="0" b="0"/>
+            <wp:docPr id="66389589" name="Image 1" descr="Une image contenant texte, capture d’écran, Police, conception&#10;&#10;Description générée automatiquement"/>
+            <wp:cNvGraphicFramePr>
+              <a:graphicFrameLocks xmlns:a="http://schemas.openxmlformats.org/drawingml/2006/main" noChangeAspect="1"/>
+            </wp:cNvGraphicFramePr>
+            <a:graphic xmlns:a="http://schemas.openxmlformats.org/drawingml/2006/main">
+              <a:graphicData uri="http://schemas.openxmlformats.org/drawingml/2006/picture">
+                <pic:pic xmlns:pic="http://schemas.openxmlformats.org/drawingml/2006/picture">
+                  <pic:nvPicPr>
+                    <pic:cNvPr id="66389589" name="Image 1" descr="Une image contenant texte, capture d’écran, Police, conception&#10;&#10;Description générée automatiquement"/>
+                    <pic:cNvPicPr/>
+                  </pic:nvPicPr>
+                  <pic:blipFill>
+                    <a:blip r:embed="rId17"/>
+                    <a:stretch>
+                      <a:fillRect/>
+                    </a:stretch>
+                  </pic:blipFill>
+                  <pic:spPr>
+                    <a:xfrm>
+                      <a:off x="0" y="0"/>
+                      <a:ext cx="5943600" cy="2306320"/>
                     </a:xfrm>
                     <a:prstGeom prst="rect">
                       <a:avLst/>

</xml_diff>